<commit_message>
modify some api,update document
</commit_message>
<xml_diff>
--- a/AgentDevelopeflowdocument.docx
+++ b/AgentDevelopeflowdocument.docx
@@ -21,8 +21,6 @@
         </w:rPr>
         <w:t>开发Agent流程文档</w:t>
       </w:r>
-      <w:bookmarkStart w:id="0" w:name="_GoBack"/>
-      <w:bookmarkEnd w:id="0"/>
     </w:p>
     <w:p>
       <w:pPr>
@@ -79,7 +77,7 @@
           <w:szCs w:val="21"/>
           <w:lang w:val="en-US" w:eastAsia="zh-CN"/>
         </w:rPr>
-        <w:t>Android或iOS手机客户端安装JoinMe App；</w:t>
+        <w:t>Android或iOS手机客户端安装FreePP App；</w:t>
       </w:r>
     </w:p>
     <w:p>
@@ -104,7 +102,7 @@
           <w:szCs w:val="21"/>
           <w:lang w:val="en-US" w:eastAsia="zh-CN"/>
         </w:rPr>
-        <w:t>使用自己的手机号注册JoinMe App;</w:t>
+        <w:t>使用自己的手机号注册FreePP App;</w:t>
       </w:r>
     </w:p>
     <w:p>
@@ -166,7 +164,7 @@
           <w:szCs w:val="21"/>
           <w:lang w:val="en-US" w:eastAsia="zh-CN"/>
         </w:rPr>
-        <w:t>http://ec2-34-209-109-242.us-west-2.compute.amazonaws.com:5000（例如8613568985623/12345678）</w:t>
+        <w:t>https://op-official.freepp.com/（例如8613568985623/12345678）</w:t>
       </w:r>
       <w:r>
         <w:rPr>
@@ -215,6 +213,7 @@
     <w:p>
       <w:pPr>
         <w:numPr>
+          <w:ilvl w:val="0"/>
           <w:numId w:val="0"/>
         </w:numPr>
         <w:ind w:leftChars="0"/>
@@ -239,6 +238,7 @@
     <w:p>
       <w:pPr>
         <w:numPr>
+          <w:ilvl w:val="0"/>
           <w:numId w:val="0"/>
         </w:numPr>
         <w:ind w:leftChars="0"/>
@@ -579,6 +579,7 @@
     <w:p>
       <w:pPr>
         <w:numPr>
+          <w:ilvl w:val="0"/>
           <w:numId w:val="0"/>
         </w:numPr>
         <w:ind w:leftChars="0"/>
@@ -776,7 +777,7 @@
           <w:rFonts w:hint="eastAsia"/>
           <w:lang w:val="en-US" w:eastAsia="zh-CN"/>
         </w:rPr>
-        <w:t>RuleApi action fields dynamic options api：在创建规则时，有一些需要进行选择的参数项信息源需要通过此Api来获取（例如你的JoinMe账号绑定了多个zmer设备，你需要创建一个让zmer作为action的规则，此时选取你所绑定的zmer信息源就需要通过此Api获得）；</w:t>
+        <w:t>RuleApi action fields dynamic options api：在创建规则时，有一些需要进行选择的参数项信息源需要通过此Api来获取（例如你的FreePP账号绑定了多个zmer设备，你需要创建一个让zmer作为action的规则，此时选取你所绑定的zmer信息源就需要通过此Api获得）；</w:t>
       </w:r>
     </w:p>
     <w:p>
@@ -881,7 +882,16 @@
           <w:rFonts w:hint="eastAsia"/>
           <w:lang w:val="en-US" w:eastAsia="zh-CN"/>
         </w:rPr>
-        <w:t>对于ChatApi消息，SDK会把收到的消息回调给第三方开发者的java demo，然后由第三方开发者调用sendChatCmd接口即可回复消息给发送者；</w:t>
+        <w:t>对于ChatApi消息，SDK会把收到的消息回调</w:t>
+      </w:r>
+      <w:bookmarkStart w:id="0" w:name="_GoBack"/>
+      <w:bookmarkEnd w:id="0"/>
+      <w:r>
+        <w:rPr>
+          <w:rFonts w:hint="eastAsia"/>
+          <w:lang w:val="en-US" w:eastAsia="zh-CN"/>
+        </w:rPr>
+        <w:t>给第三方开发者的java demo，然后由第三方开发者调用sendChatCmd接口即可回复消息给发送者；</w:t>
       </w:r>
     </w:p>
     <w:p>

</xml_diff>

<commit_message>
update sdk joinme to freepp
</commit_message>
<xml_diff>
--- a/AgentDevelopeflowdocument.docx
+++ b/AgentDevelopeflowdocument.docx
@@ -156,6 +156,7 @@
         </w:rPr>
         <w:fldChar w:fldCharType="separate"/>
       </w:r>
+      <w:bookmarkStart w:id="0" w:name="OLE_LINK1"/>
       <w:r>
         <w:rPr>
           <w:rStyle w:val="3"/>
@@ -164,16 +165,18 @@
           <w:szCs w:val="21"/>
           <w:lang w:val="en-US" w:eastAsia="zh-CN"/>
         </w:rPr>
-        <w:t>https://op-official.freepp.com/（例如8613568985623/12345678）</w:t>
-      </w:r>
-      <w:r>
-        <w:rPr>
+        <w:t>https://op-official.freepp.com/</w:t>
+      </w:r>
+      <w:bookmarkEnd w:id="0"/>
+      <w:r>
+        <w:rPr>
+          <w:rStyle w:val="3"/>
           <w:rFonts w:hint="eastAsia"/>
           <w:sz w:val="21"/>
           <w:szCs w:val="21"/>
           <w:lang w:val="en-US" w:eastAsia="zh-CN"/>
         </w:rPr>
-        <w:fldChar w:fldCharType="end"/>
+        <w:t>（例如8613568985623/12345678）</w:t>
       </w:r>
       <w:r>
         <w:rPr>
@@ -182,49 +185,44 @@
           <w:szCs w:val="21"/>
           <w:lang w:val="en-US" w:eastAsia="zh-CN"/>
         </w:rPr>
-        <w:t>;</w:t>
-      </w:r>
-    </w:p>
-    <w:p>
-      <w:pPr>
-        <w:numPr>
-          <w:ilvl w:val="0"/>
-          <w:numId w:val="2"/>
-        </w:numPr>
-        <w:ind w:left="425" w:leftChars="0" w:hanging="425" w:firstLineChars="0"/>
-        <w:jc w:val="left"/>
+        <w:fldChar w:fldCharType="end"/>
+      </w:r>
+      <w:r>
         <w:rPr>
           <w:rFonts w:hint="eastAsia"/>
           <w:sz w:val="21"/>
           <w:szCs w:val="21"/>
           <w:lang w:val="en-US" w:eastAsia="zh-CN"/>
         </w:rPr>
-      </w:pPr>
-      <w:r>
+        <w:t>;</w:t>
+      </w:r>
+    </w:p>
+    <w:p>
+      <w:pPr>
+        <w:numPr>
+          <w:ilvl w:val="0"/>
+          <w:numId w:val="2"/>
+        </w:numPr>
+        <w:ind w:left="425" w:leftChars="0" w:hanging="425" w:firstLineChars="0"/>
+        <w:jc w:val="left"/>
         <w:rPr>
           <w:rFonts w:hint="eastAsia"/>
           <w:sz w:val="21"/>
           <w:szCs w:val="21"/>
           <w:lang w:val="en-US" w:eastAsia="zh-CN"/>
         </w:rPr>
-        <w:t>登录JMC developer web，先申请为开发者，然后创建Application，再创建Agent，并将创建的Agent添加到创建的Application下，同时一并设置WebHookUrl；</w:t>
-      </w:r>
-    </w:p>
-    <w:p>
-      <w:pPr>
-        <w:numPr>
-          <w:ilvl w:val="0"/>
-          <w:numId w:val="0"/>
-        </w:numPr>
-        <w:ind w:leftChars="0"/>
-        <w:jc w:val="left"/>
+      </w:pPr>
+      <w:r>
         <w:rPr>
           <w:rFonts w:hint="eastAsia"/>
           <w:sz w:val="21"/>
           <w:szCs w:val="21"/>
           <w:lang w:val="en-US" w:eastAsia="zh-CN"/>
         </w:rPr>
-      </w:pPr>
+        <w:t>登录JMC developer web，申请为开发者，创建Application，创建Agent，并将创建的Agent添加到创建的Application下，同时一并设置WebHo</w:t>
+      </w:r>
+      <w:bookmarkStart w:id="1" w:name="_GoBack"/>
+      <w:bookmarkEnd w:id="1"/>
       <w:r>
         <w:rPr>
           <w:rFonts w:hint="eastAsia"/>
@@ -232,365 +230,8 @@
           <w:szCs w:val="21"/>
           <w:lang w:val="en-US" w:eastAsia="zh-CN"/>
         </w:rPr>
-        <w:t xml:space="preserve">     </w:t>
-      </w:r>
-    </w:p>
-    <w:p>
-      <w:pPr>
-        <w:numPr>
-          <w:ilvl w:val="0"/>
-          <w:numId w:val="0"/>
-        </w:numPr>
-        <w:ind w:leftChars="0"/>
-        <w:jc w:val="left"/>
-        <w:rPr>
-          <w:rFonts w:hint="eastAsia"/>
-          <w:sz w:val="21"/>
-          <w:szCs w:val="21"/>
-          <w:lang w:val="en-US" w:eastAsia="zh-CN"/>
-        </w:rPr>
-      </w:pPr>
-      <w:r>
-        <w:rPr>
-          <w:rFonts w:hint="eastAsia"/>
-          <w:sz w:val="21"/>
-          <w:szCs w:val="21"/>
-          <w:lang w:val="en-US" w:eastAsia="zh-CN"/>
-        </w:rPr>
-        <w:t xml:space="preserve">    申请为开发者：</w:t>
-      </w:r>
-    </w:p>
-    <w:p>
-      <w:pPr>
-        <w:keepNext w:val="0"/>
-        <w:keepLines w:val="0"/>
-        <w:widowControl/>
-        <w:suppressLineNumbers w:val="0"/>
-        <w:jc w:val="left"/>
-        <w:rPr>
-          <w:rFonts w:ascii="宋体" w:hAnsi="宋体" w:eastAsia="宋体" w:cs="宋体"/>
-          <w:kern w:val="0"/>
-          <w:sz w:val="24"/>
-          <w:szCs w:val="24"/>
-          <w:lang w:val="en-US" w:eastAsia="zh-CN" w:bidi="ar"/>
-        </w:rPr>
-      </w:pPr>
-      <w:r>
-        <w:rPr>
-          <w:rFonts w:hint="eastAsia"/>
-          <w:sz w:val="21"/>
-          <w:szCs w:val="21"/>
-          <w:lang w:val="en-US" w:eastAsia="zh-CN"/>
-        </w:rPr>
-        <w:t xml:space="preserve">    </w:t>
-      </w:r>
-      <w:r>
-        <w:rPr>
-          <w:rFonts w:ascii="宋体" w:hAnsi="宋体" w:eastAsia="宋体" w:cs="宋体"/>
-          <w:kern w:val="0"/>
-          <w:sz w:val="24"/>
-          <w:szCs w:val="24"/>
-          <w:lang w:val="en-US" w:eastAsia="zh-CN" w:bidi="ar"/>
-        </w:rPr>
-        <w:drawing>
-          <wp:inline distT="0" distB="0" distL="114300" distR="114300">
-            <wp:extent cx="4147185" cy="1858645"/>
-            <wp:effectExtent l="0" t="0" r="5715" b="8255"/>
-            <wp:docPr id="1" name="图片 1" descr="IMG_256"/>
-            <wp:cNvGraphicFramePr>
-              <a:graphicFrameLocks xmlns:a="http://schemas.openxmlformats.org/drawingml/2006/main" noChangeAspect="1"/>
-            </wp:cNvGraphicFramePr>
-            <a:graphic xmlns:a="http://schemas.openxmlformats.org/drawingml/2006/main">
-              <a:graphicData uri="http://schemas.openxmlformats.org/drawingml/2006/picture">
-                <pic:pic xmlns:pic="http://schemas.openxmlformats.org/drawingml/2006/picture">
-                  <pic:nvPicPr>
-                    <pic:cNvPr id="1" name="图片 1" descr="IMG_256"/>
-                    <pic:cNvPicPr>
-                      <a:picLocks noChangeAspect="1"/>
-                    </pic:cNvPicPr>
-                  </pic:nvPicPr>
-                  <pic:blipFill>
-                    <a:blip r:embed="rId4"/>
-                    <a:stretch>
-                      <a:fillRect/>
-                    </a:stretch>
-                  </pic:blipFill>
-                  <pic:spPr>
-                    <a:xfrm>
-                      <a:off x="0" y="0"/>
-                      <a:ext cx="4147185" cy="1858645"/>
-                    </a:xfrm>
-                    <a:prstGeom prst="rect">
-                      <a:avLst/>
-                    </a:prstGeom>
-                    <a:noFill/>
-                    <a:ln w="9525">
-                      <a:noFill/>
-                    </a:ln>
-                  </pic:spPr>
-                </pic:pic>
-              </a:graphicData>
-            </a:graphic>
-          </wp:inline>
-        </w:drawing>
-      </w:r>
-    </w:p>
-    <w:p>
-      <w:pPr>
-        <w:keepNext w:val="0"/>
-        <w:keepLines w:val="0"/>
-        <w:widowControl/>
-        <w:suppressLineNumbers w:val="0"/>
-        <w:jc w:val="left"/>
-        <w:rPr>
-          <w:rFonts w:ascii="宋体" w:hAnsi="宋体" w:eastAsia="宋体" w:cs="宋体"/>
-          <w:kern w:val="0"/>
-          <w:sz w:val="24"/>
-          <w:szCs w:val="24"/>
-          <w:lang w:val="en-US" w:eastAsia="zh-CN" w:bidi="ar"/>
-        </w:rPr>
-      </w:pPr>
-    </w:p>
-    <w:p>
-      <w:pPr>
-        <w:keepNext w:val="0"/>
-        <w:keepLines w:val="0"/>
-        <w:widowControl/>
-        <w:suppressLineNumbers w:val="0"/>
-        <w:ind w:firstLine="480" w:firstLineChars="200"/>
-        <w:jc w:val="left"/>
-        <w:rPr>
-          <w:rFonts w:ascii="宋体" w:hAnsi="宋体" w:eastAsia="宋体" w:cs="宋体"/>
-          <w:kern w:val="0"/>
-          <w:sz w:val="24"/>
-          <w:szCs w:val="24"/>
-          <w:lang w:val="en-US" w:eastAsia="zh-CN" w:bidi="ar"/>
-        </w:rPr>
-      </w:pPr>
-      <w:r>
-        <w:rPr>
-          <w:rFonts w:hint="eastAsia" w:ascii="宋体" w:hAnsi="宋体" w:eastAsia="宋体" w:cs="宋体"/>
-          <w:kern w:val="0"/>
-          <w:sz w:val="24"/>
-          <w:szCs w:val="24"/>
-          <w:lang w:val="en-US" w:eastAsia="zh-CN" w:bidi="ar"/>
-        </w:rPr>
-        <w:t>创建了Application之后，在Application Management里面就可以添加Agent了：</w:t>
-      </w:r>
-    </w:p>
-    <w:p>
-      <w:pPr>
-        <w:keepNext w:val="0"/>
-        <w:keepLines w:val="0"/>
-        <w:widowControl/>
-        <w:suppressLineNumbers w:val="0"/>
-        <w:jc w:val="left"/>
-      </w:pPr>
-      <w:r>
-        <w:rPr>
-          <w:rFonts w:hint="eastAsia" w:ascii="宋体" w:hAnsi="宋体" w:eastAsia="宋体" w:cs="宋体"/>
-          <w:kern w:val="0"/>
-          <w:sz w:val="24"/>
-          <w:szCs w:val="24"/>
-          <w:lang w:val="en-US" w:eastAsia="zh-CN" w:bidi="ar"/>
-        </w:rPr>
-        <w:t xml:space="preserve">    </w:t>
-      </w:r>
-      <w:r>
-        <w:rPr>
-          <w:rFonts w:ascii="宋体" w:hAnsi="宋体" w:eastAsia="宋体" w:cs="宋体"/>
-          <w:kern w:val="0"/>
-          <w:sz w:val="24"/>
-          <w:szCs w:val="24"/>
-          <w:lang w:val="en-US" w:eastAsia="zh-CN" w:bidi="ar"/>
-        </w:rPr>
-        <w:drawing>
-          <wp:inline distT="0" distB="0" distL="114300" distR="114300">
-            <wp:extent cx="4193540" cy="2405380"/>
-            <wp:effectExtent l="0" t="0" r="16510" b="13970"/>
-            <wp:docPr id="2" name="图片 2" descr="IMG_256"/>
-            <wp:cNvGraphicFramePr>
-              <a:graphicFrameLocks xmlns:a="http://schemas.openxmlformats.org/drawingml/2006/main" noChangeAspect="1"/>
-            </wp:cNvGraphicFramePr>
-            <a:graphic xmlns:a="http://schemas.openxmlformats.org/drawingml/2006/main">
-              <a:graphicData uri="http://schemas.openxmlformats.org/drawingml/2006/picture">
-                <pic:pic xmlns:pic="http://schemas.openxmlformats.org/drawingml/2006/picture">
-                  <pic:nvPicPr>
-                    <pic:cNvPr id="2" name="图片 2" descr="IMG_256"/>
-                    <pic:cNvPicPr>
-                      <a:picLocks noChangeAspect="1"/>
-                    </pic:cNvPicPr>
-                  </pic:nvPicPr>
-                  <pic:blipFill>
-                    <a:blip r:embed="rId5"/>
-                    <a:stretch>
-                      <a:fillRect/>
-                    </a:stretch>
-                  </pic:blipFill>
-                  <pic:spPr>
-                    <a:xfrm>
-                      <a:off x="0" y="0"/>
-                      <a:ext cx="4193540" cy="2405380"/>
-                    </a:xfrm>
-                    <a:prstGeom prst="rect">
-                      <a:avLst/>
-                    </a:prstGeom>
-                    <a:noFill/>
-                    <a:ln w="9525">
-                      <a:noFill/>
-                    </a:ln>
-                  </pic:spPr>
-                </pic:pic>
-              </a:graphicData>
-            </a:graphic>
-          </wp:inline>
-        </w:drawing>
-      </w:r>
-    </w:p>
-    <w:p>
-      <w:pPr>
-        <w:keepNext w:val="0"/>
-        <w:keepLines w:val="0"/>
-        <w:widowControl/>
-        <w:suppressLineNumbers w:val="0"/>
-        <w:jc w:val="left"/>
-        <w:rPr>
-          <w:rFonts w:ascii="宋体" w:hAnsi="宋体" w:eastAsia="宋体" w:cs="宋体"/>
-          <w:kern w:val="0"/>
-          <w:sz w:val="24"/>
-          <w:szCs w:val="24"/>
-          <w:lang w:val="en-US" w:eastAsia="zh-CN" w:bidi="ar"/>
-        </w:rPr>
-      </w:pPr>
-    </w:p>
-    <w:p>
-      <w:pPr>
-        <w:keepNext w:val="0"/>
-        <w:keepLines w:val="0"/>
-        <w:widowControl/>
-        <w:suppressLineNumbers w:val="0"/>
-        <w:ind w:firstLine="480" w:firstLineChars="200"/>
-        <w:jc w:val="left"/>
-        <w:rPr>
-          <w:rFonts w:hint="eastAsia" w:ascii="宋体" w:hAnsi="宋体" w:eastAsia="宋体" w:cs="宋体"/>
-          <w:kern w:val="0"/>
-          <w:sz w:val="24"/>
-          <w:szCs w:val="24"/>
-          <w:lang w:val="en-US" w:eastAsia="zh-CN" w:bidi="ar"/>
-        </w:rPr>
-      </w:pPr>
-      <w:r>
-        <w:rPr>
-          <w:rFonts w:hint="eastAsia" w:ascii="宋体" w:hAnsi="宋体" w:eastAsia="宋体" w:cs="宋体"/>
-          <w:kern w:val="0"/>
-          <w:sz w:val="24"/>
-          <w:szCs w:val="24"/>
-          <w:lang w:val="en-US" w:eastAsia="zh-CN" w:bidi="ar"/>
-        </w:rPr>
-        <w:t>创建Agent：</w:t>
-      </w:r>
-    </w:p>
-    <w:p>
-      <w:pPr>
-        <w:keepNext w:val="0"/>
-        <w:keepLines w:val="0"/>
-        <w:widowControl/>
-        <w:suppressLineNumbers w:val="0"/>
-        <w:jc w:val="left"/>
-        <w:rPr>
-          <w:rFonts w:hint="eastAsia" w:eastAsiaTheme="minorEastAsia"/>
-          <w:lang w:val="en-US" w:eastAsia="zh-CN"/>
-        </w:rPr>
-      </w:pPr>
-      <w:r>
-        <w:rPr>
-          <w:rFonts w:hint="eastAsia"/>
-          <w:lang w:val="en-US" w:eastAsia="zh-CN"/>
-        </w:rPr>
-        <w:t xml:space="preserve">     </w:t>
-      </w:r>
-      <w:r>
-        <w:rPr>
-          <w:rFonts w:ascii="宋体" w:hAnsi="宋体" w:eastAsia="宋体" w:cs="宋体"/>
-          <w:kern w:val="0"/>
-          <w:sz w:val="24"/>
-          <w:szCs w:val="24"/>
-          <w:lang w:val="en-US" w:eastAsia="zh-CN" w:bidi="ar"/>
-        </w:rPr>
-        <w:drawing>
-          <wp:inline distT="0" distB="0" distL="114300" distR="114300">
-            <wp:extent cx="4380865" cy="3439160"/>
-            <wp:effectExtent l="0" t="0" r="635" b="8890"/>
-            <wp:docPr id="3" name="图片 3" descr="IMG_256"/>
-            <wp:cNvGraphicFramePr>
-              <a:graphicFrameLocks xmlns:a="http://schemas.openxmlformats.org/drawingml/2006/main" noChangeAspect="1"/>
-            </wp:cNvGraphicFramePr>
-            <a:graphic xmlns:a="http://schemas.openxmlformats.org/drawingml/2006/main">
-              <a:graphicData uri="http://schemas.openxmlformats.org/drawingml/2006/picture">
-                <pic:pic xmlns:pic="http://schemas.openxmlformats.org/drawingml/2006/picture">
-                  <pic:nvPicPr>
-                    <pic:cNvPr id="3" name="图片 3" descr="IMG_256"/>
-                    <pic:cNvPicPr>
-                      <a:picLocks noChangeAspect="1"/>
-                    </pic:cNvPicPr>
-                  </pic:nvPicPr>
-                  <pic:blipFill>
-                    <a:blip r:embed="rId6"/>
-                    <a:stretch>
-                      <a:fillRect/>
-                    </a:stretch>
-                  </pic:blipFill>
-                  <pic:spPr>
-                    <a:xfrm>
-                      <a:off x="0" y="0"/>
-                      <a:ext cx="4380865" cy="3439160"/>
-                    </a:xfrm>
-                    <a:prstGeom prst="rect">
-                      <a:avLst/>
-                    </a:prstGeom>
-                    <a:noFill/>
-                    <a:ln w="9525">
-                      <a:noFill/>
-                    </a:ln>
-                  </pic:spPr>
-                </pic:pic>
-              </a:graphicData>
-            </a:graphic>
-          </wp:inline>
-        </w:drawing>
-      </w:r>
-    </w:p>
-    <w:p>
-      <w:pPr>
-        <w:keepNext w:val="0"/>
-        <w:keepLines w:val="0"/>
-        <w:widowControl/>
-        <w:suppressLineNumbers w:val="0"/>
-        <w:jc w:val="left"/>
-        <w:rPr>
-          <w:rFonts w:hint="eastAsia" w:ascii="宋体" w:hAnsi="宋体" w:eastAsia="宋体" w:cs="宋体"/>
-          <w:kern w:val="0"/>
-          <w:sz w:val="24"/>
-          <w:szCs w:val="24"/>
-          <w:lang w:val="en-US" w:eastAsia="zh-CN" w:bidi="ar"/>
-        </w:rPr>
-      </w:pPr>
-    </w:p>
-    <w:p>
-      <w:pPr>
-        <w:numPr>
-          <w:ilvl w:val="0"/>
-          <w:numId w:val="0"/>
-        </w:numPr>
-        <w:ind w:leftChars="0"/>
-        <w:jc w:val="left"/>
-        <w:rPr>
-          <w:rFonts w:hint="eastAsia"/>
-          <w:sz w:val="21"/>
-          <w:szCs w:val="21"/>
-          <w:lang w:val="en-US" w:eastAsia="zh-CN"/>
-        </w:rPr>
-      </w:pPr>
+        <w:t>okUrl；</w:t>
+      </w:r>
     </w:p>
     <w:p>
       <w:pPr>
@@ -882,16 +523,7 @@
           <w:rFonts w:hint="eastAsia"/>
           <w:lang w:val="en-US" w:eastAsia="zh-CN"/>
         </w:rPr>
-        <w:t>对于ChatApi消息，SDK会把收到的消息回调</w:t>
-      </w:r>
-      <w:bookmarkStart w:id="0" w:name="_GoBack"/>
-      <w:bookmarkEnd w:id="0"/>
-      <w:r>
-        <w:rPr>
-          <w:rFonts w:hint="eastAsia"/>
-          <w:lang w:val="en-US" w:eastAsia="zh-CN"/>
-        </w:rPr>
-        <w:t>给第三方开发者的java demo，然后由第三方开发者调用sendChatCmd接口即可回复消息给发送者；</w:t>
+        <w:t>对于ChatApi消息，SDK会把收到的消息回调给第三方开发者的java demo，然后由第三方开发者调用sendChatCmd接口即可回复消息给发送者；</w:t>
       </w:r>
     </w:p>
     <w:p>
@@ -1261,7 +893,7 @@
                     </pic:cNvPicPr>
                   </pic:nvPicPr>
                   <pic:blipFill>
-                    <a:blip r:embed="rId7"/>
+                    <a:blip r:embed="rId4"/>
                     <a:stretch>
                       <a:fillRect/>
                     </a:stretch>
@@ -1380,7 +1012,7 @@
                     </pic:cNvPicPr>
                   </pic:nvPicPr>
                   <pic:blipFill>
-                    <a:blip r:embed="rId8"/>
+                    <a:blip r:embed="rId5"/>
                     <a:stretch>
                       <a:fillRect/>
                     </a:stretch>
@@ -1685,7 +1317,7 @@
     <w:lsdException w:unhideWhenUsed="0" w:uiPriority="0" w:semiHidden="0" w:name="Body Text Indent 2"/>
     <w:lsdException w:unhideWhenUsed="0" w:uiPriority="0" w:semiHidden="0" w:name="Body Text Indent 3"/>
     <w:lsdException w:unhideWhenUsed="0" w:uiPriority="0" w:semiHidden="0" w:name="Block Text"/>
-    <w:lsdException w:unhideWhenUsed="0" w:uiPriority="0" w:semiHidden="0" w:name="Hyperlink"/>
+    <w:lsdException w:qFormat="1" w:unhideWhenUsed="0" w:uiPriority="0" w:semiHidden="0" w:name="Hyperlink"/>
     <w:lsdException w:unhideWhenUsed="0" w:uiPriority="0" w:semiHidden="0" w:name="FollowedHyperlink"/>
     <w:lsdException w:qFormat="1" w:unhideWhenUsed="0" w:uiPriority="0" w:semiHidden="0" w:name="Strong"/>
     <w:lsdException w:qFormat="1" w:unhideWhenUsed="0" w:uiPriority="0" w:semiHidden="0" w:name="Emphasis"/>
@@ -1887,6 +1519,7 @@
   <w:style w:type="character" w:styleId="3">
     <w:name w:val="Hyperlink"/>
     <w:basedOn w:val="2"/>
+    <w:qFormat/>
     <w:uiPriority w:val="0"/>
     <w:rPr>
       <w:color w:val="0000FF"/>

</xml_diff>